<commit_message>
its roi changes for boss on maors computer
</commit_message>
<xml_diff>
--- a/screenshots of stuff.docx
+++ b/screenshots of stuff.docx
@@ -1,21 +1,20 @@
 
 <file path=word/document.xml><?xml version="1.0" encoding="utf-8"?>
-<w:document xmlns:wpc="http://schemas.microsoft.com/office/word/2010/wordprocessingCanvas" xmlns:cx="http://schemas.microsoft.com/office/drawing/2014/chartex" xmlns:mc="http://schemas.openxmlformats.org/markup-compatibility/2006" xmlns:o="urn:schemas-microsoft-com:office:office" xmlns:r="http://schemas.openxmlformats.org/officeDocument/2006/relationships" xmlns:m="http://schemas.openxmlformats.org/officeDocument/2006/math" xmlns:v="urn:schemas-microsoft-com:vml" xmlns:wp14="http://schemas.microsoft.com/office/word/2010/wordprocessingDrawing" xmlns:wp="http://schemas.openxmlformats.org/drawingml/2006/wordprocessingDrawing" xmlns:w10="urn:schemas-microsoft-com:office:word" xmlns:w="http://schemas.openxmlformats.org/wordprocessingml/2006/main" xmlns:w14="http://schemas.microsoft.com/office/word/2010/wordml" xmlns:w15="http://schemas.microsoft.com/office/word/2012/wordml" xmlns:w16se="http://schemas.microsoft.com/office/word/2015/wordml/symex" xmlns:wpg="http://schemas.microsoft.com/office/word/2010/wordprocessingGroup" xmlns:wpi="http://schemas.microsoft.com/office/word/2010/wordprocessingInk" xmlns:wne="http://schemas.microsoft.com/office/word/2006/wordml" xmlns:wps="http://schemas.microsoft.com/office/word/2010/wordprocessingShape" mc:Ignorable="w14 w15 w16se wp14">
+<w:document xmlns:wpc="http://schemas.microsoft.com/office/word/2010/wordprocessingCanvas" xmlns:cx="http://schemas.microsoft.com/office/drawing/2014/chartex" xmlns:cx1="http://schemas.microsoft.com/office/drawing/2015/9/8/chartex" xmlns:cx2="http://schemas.microsoft.com/office/drawing/2015/10/21/chartex" xmlns:cx3="http://schemas.microsoft.com/office/drawing/2016/5/9/chartex" xmlns:cx4="http://schemas.microsoft.com/office/drawing/2016/5/10/chartex" xmlns:cx5="http://schemas.microsoft.com/office/drawing/2016/5/11/chartex" xmlns:cx6="http://schemas.microsoft.com/office/drawing/2016/5/12/chartex" xmlns:cx7="http://schemas.microsoft.com/office/drawing/2016/5/13/chartex" xmlns:cx8="http://schemas.microsoft.com/office/drawing/2016/5/14/chartex" xmlns:mc="http://schemas.openxmlformats.org/markup-compatibility/2006" xmlns:aink="http://schemas.microsoft.com/office/drawing/2016/ink" xmlns:am3d="http://schemas.microsoft.com/office/drawing/2017/model3d" xmlns:o="urn:schemas-microsoft-com:office:office" xmlns:r="http://schemas.openxmlformats.org/officeDocument/2006/relationships" xmlns:m="http://schemas.openxmlformats.org/officeDocument/2006/math" xmlns:v="urn:schemas-microsoft-com:vml" xmlns:wp14="http://schemas.microsoft.com/office/word/2010/wordprocessingDrawing" xmlns:wp="http://schemas.openxmlformats.org/drawingml/2006/wordprocessingDrawing" xmlns:w10="urn:schemas-microsoft-com:office:word" xmlns:w="http://schemas.openxmlformats.org/wordprocessingml/2006/main" xmlns:w14="http://schemas.microsoft.com/office/word/2010/wordml" xmlns:w15="http://schemas.microsoft.com/office/word/2012/wordml" xmlns:w16cex="http://schemas.microsoft.com/office/word/2018/wordml/cex" xmlns:w16cid="http://schemas.microsoft.com/office/word/2016/wordml/cid" xmlns:w16="http://schemas.microsoft.com/office/word/2018/wordml" xmlns:w16se="http://schemas.microsoft.com/office/word/2015/wordml/symex" xmlns:wpg="http://schemas.microsoft.com/office/word/2010/wordprocessingGroup" xmlns:wpi="http://schemas.microsoft.com/office/word/2010/wordprocessingInk" xmlns:wne="http://schemas.microsoft.com/office/word/2006/wordml" xmlns:wps="http://schemas.microsoft.com/office/word/2010/wordprocessingShape" mc:Ignorable="w14 w15 w16se w16cid w16 w16cex wp14">
   <w:body>
     <w:p>
-      <w:bookmarkStart w:id="0" w:name="_GoBack"/>
       <w:r>
         <w:rPr>
           <w:noProof/>
         </w:rPr>
         <w:drawing>
-          <wp:anchor distT="0" distB="0" distL="114300" distR="114300" simplePos="0" relativeHeight="251658240" behindDoc="1" locked="0" layoutInCell="1" allowOverlap="1" wp14:anchorId="1FFAFF25" wp14:editId="7B1AFE29">
+          <wp:anchor distT="0" distB="0" distL="114300" distR="114300" simplePos="0" relativeHeight="251658240" behindDoc="1" locked="0" layoutInCell="1" allowOverlap="1" wp14:anchorId="277F3270" wp14:editId="27324879">
             <wp:simplePos x="0" y="0"/>
-            <wp:positionH relativeFrom="margin">
-              <wp:posOffset>-944880</wp:posOffset>
+            <wp:positionH relativeFrom="page">
+              <wp:posOffset>618646</wp:posOffset>
             </wp:positionH>
             <wp:positionV relativeFrom="paragraph">
-              <wp:posOffset>4307839</wp:posOffset>
+              <wp:posOffset>4261485</wp:posOffset>
             </wp:positionV>
             <wp:extent cx="6941820" cy="4546459"/>
             <wp:effectExtent l="0" t="0" r="0" b="6985"/>
@@ -54,7 +53,7 @@
                   <pic:spPr>
                     <a:xfrm>
                       <a:off x="0" y="0"/>
-                      <a:ext cx="6945260" cy="4548712"/>
+                      <a:ext cx="6941820" cy="4546459"/>
                     </a:xfrm>
                     <a:prstGeom prst="rect">
                       <a:avLst/>
@@ -72,16 +71,15 @@
           </wp:anchor>
         </w:drawing>
       </w:r>
-      <w:bookmarkEnd w:id="0"/>
       <w:r>
         <w:rPr>
           <w:noProof/>
         </w:rPr>
         <w:drawing>
-          <wp:anchor distT="0" distB="0" distL="114300" distR="114300" simplePos="0" relativeHeight="251659264" behindDoc="1" locked="0" layoutInCell="1" allowOverlap="1" wp14:anchorId="4557C151" wp14:editId="52A00D4D">
+          <wp:anchor distT="0" distB="0" distL="114300" distR="114300" simplePos="0" relativeHeight="251659264" behindDoc="1" locked="0" layoutInCell="1" allowOverlap="1" wp14:anchorId="277F3272" wp14:editId="48CF46DD">
             <wp:simplePos x="0" y="0"/>
             <wp:positionH relativeFrom="column">
-              <wp:posOffset>-902970</wp:posOffset>
+              <wp:posOffset>-993140</wp:posOffset>
             </wp:positionH>
             <wp:positionV relativeFrom="paragraph">
               <wp:posOffset>0</wp:posOffset>
@@ -155,7 +153,7 @@
 </file>
 
 <file path=word/styles.xml><?xml version="1.0" encoding="utf-8"?>
-<w:styles xmlns:mc="http://schemas.openxmlformats.org/markup-compatibility/2006" xmlns:r="http://schemas.openxmlformats.org/officeDocument/2006/relationships" xmlns:w="http://schemas.openxmlformats.org/wordprocessingml/2006/main" xmlns:w14="http://schemas.microsoft.com/office/word/2010/wordml" xmlns:w15="http://schemas.microsoft.com/office/word/2012/wordml" xmlns:w16se="http://schemas.microsoft.com/office/word/2015/wordml/symex" mc:Ignorable="w14 w15 w16se">
+<w:styles xmlns:mc="http://schemas.openxmlformats.org/markup-compatibility/2006" xmlns:r="http://schemas.openxmlformats.org/officeDocument/2006/relationships" xmlns:w="http://schemas.openxmlformats.org/wordprocessingml/2006/main" xmlns:w14="http://schemas.microsoft.com/office/word/2010/wordml" xmlns:w15="http://schemas.microsoft.com/office/word/2012/wordml" xmlns:w16cex="http://schemas.microsoft.com/office/word/2018/wordml/cex" xmlns:w16cid="http://schemas.microsoft.com/office/word/2016/wordml/cid" xmlns:w16="http://schemas.microsoft.com/office/word/2018/wordml" xmlns:w16se="http://schemas.microsoft.com/office/word/2015/wordml/symex" mc:Ignorable="w14 w15 w16se w16cid w16 w16cex">
   <w:docDefaults>
     <w:rPrDefault>
       <w:rPr>
@@ -171,7 +169,7 @@
       </w:pPr>
     </w:pPrDefault>
   </w:docDefaults>
-  <w:latentStyles w:defLockedState="0" w:defUIPriority="99" w:defSemiHidden="0" w:defUnhideWhenUsed="0" w:defQFormat="0" w:count="371">
+  <w:latentStyles w:defLockedState="0" w:defUIPriority="99" w:defSemiHidden="0" w:defUnhideWhenUsed="0" w:defQFormat="0" w:count="376">
     <w:lsdException w:name="Normal" w:uiPriority="0" w:qFormat="1"/>
     <w:lsdException w:name="heading 1" w:uiPriority="9" w:qFormat="1"/>
     <w:lsdException w:name="heading 2" w:semiHidden="1" w:uiPriority="9" w:unhideWhenUsed="1" w:qFormat="1"/>
@@ -277,7 +275,6 @@
     <w:lsdException w:name="HTML Sample" w:semiHidden="1" w:unhideWhenUsed="1"/>
     <w:lsdException w:name="HTML Typewriter" w:semiHidden="1" w:unhideWhenUsed="1"/>
     <w:lsdException w:name="HTML Variable" w:semiHidden="1" w:unhideWhenUsed="1"/>
-    <w:lsdException w:name="Normal Table" w:semiHidden="1" w:unhideWhenUsed="1"/>
     <w:lsdException w:name="annotation subject" w:semiHidden="1" w:unhideWhenUsed="1"/>
     <w:lsdException w:name="No List" w:semiHidden="1" w:unhideWhenUsed="1"/>
     <w:lsdException w:name="Outline List 1" w:semiHidden="1" w:unhideWhenUsed="1"/>
@@ -320,11 +317,8 @@
     <w:lsdException w:name="Table Contemporary" w:semiHidden="1" w:unhideWhenUsed="1"/>
     <w:lsdException w:name="Table Elegant" w:semiHidden="1" w:unhideWhenUsed="1"/>
     <w:lsdException w:name="Table Professional" w:semiHidden="1" w:unhideWhenUsed="1"/>
-    <w:lsdException w:name="Table Subtle 1" w:semiHidden="1" w:unhideWhenUsed="1"/>
     <w:lsdException w:name="Table Subtle 2" w:semiHidden="1" w:unhideWhenUsed="1"/>
     <w:lsdException w:name="Table Web 1" w:semiHidden="1" w:unhideWhenUsed="1"/>
-    <w:lsdException w:name="Table Web 2" w:semiHidden="1" w:unhideWhenUsed="1"/>
-    <w:lsdException w:name="Table Web 3" w:semiHidden="1" w:unhideWhenUsed="1"/>
     <w:lsdException w:name="Balloon Text" w:semiHidden="1" w:unhideWhenUsed="1"/>
     <w:lsdException w:name="Table Grid" w:uiPriority="39"/>
     <w:lsdException w:name="Table Theme" w:semiHidden="1" w:unhideWhenUsed="1"/>
@@ -543,6 +537,11 @@
     <w:lsdException w:name="List Table 5 Dark Accent 6" w:uiPriority="50"/>
     <w:lsdException w:name="List Table 6 Colorful Accent 6" w:uiPriority="51"/>
     <w:lsdException w:name="List Table 7 Colorful Accent 6" w:uiPriority="52"/>
+    <w:lsdException w:name="Mention" w:semiHidden="1" w:unhideWhenUsed="1"/>
+    <w:lsdException w:name="Smart Hyperlink" w:semiHidden="1" w:unhideWhenUsed="1"/>
+    <w:lsdException w:name="Hashtag" w:semiHidden="1" w:unhideWhenUsed="1"/>
+    <w:lsdException w:name="Unresolved Mention" w:semiHidden="1" w:unhideWhenUsed="1"/>
+    <w:lsdException w:name="Smart Link" w:semiHidden="1" w:unhideWhenUsed="1"/>
   </w:latentStyles>
   <w:style w:type="paragraph" w:default="1" w:styleId="a">
     <w:name w:val="Normal"/>

</xml_diff>